<commit_message>
Stopword: use regex to remove certain words from the vocabulary set
</commit_message>
<xml_diff>
--- a/documents/report.docx
+++ b/documents/report.docx
@@ -42,6 +42,17 @@
           <w:lang w:val="en-US"/>
         </w:rPr>
         <w:tab/>
+      </w:r>
+      <w:r>
+        <w:rPr>
+          <w:lang w:val="en-US"/>
+        </w:rPr>
+        <w:t xml:space="preserve">Lukas Pagitz (01560660), </w:t>
+      </w:r>
+      <w:r>
+        <w:rPr>
+          <w:lang w:val="en-US"/>
+        </w:rPr>
         <w:t>Bernhard Nitsch (01360394)</w:t>
       </w:r>
       <w:r>
@@ -140,7 +151,7 @@
           </mc:Choice>
           <mc:Fallback>
             <w:pict>
-              <v:line w14:anchorId="659C9CB9" id="Gerader Verbinder 1" o:spid="_x0000_s1026" style="position:absolute;z-index:251658240;visibility:visible;mso-wrap-style:square;mso-width-percent:0;mso-height-percent:0;mso-wrap-distance-left:9pt;mso-wrap-distance-top:0;mso-wrap-distance-right:9pt;mso-wrap-distance-bottom:0;mso-position-horizontal:absolute;mso-position-horizontal-relative:text;mso-position-vertical:absolute;mso-position-vertical-relative:text;mso-width-percent:0;mso-height-percent:0;mso-width-relative:margin;mso-height-relative:margin" from="64.8pt,.6pt" to="387.95pt,.6pt" o:gfxdata="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" strokecolor="black [3040]"/>
+              <v:line w14:anchorId="60CD073C" id="Gerader Verbinder 1" o:spid="_x0000_s1026" style="position:absolute;z-index:251658240;visibility:visible;mso-wrap-style:square;mso-width-percent:0;mso-height-percent:0;mso-wrap-distance-left:9pt;mso-wrap-distance-top:0;mso-wrap-distance-right:9pt;mso-wrap-distance-bottom:0;mso-position-horizontal:absolute;mso-position-horizontal-relative:text;mso-position-vertical:absolute;mso-position-vertical-relative:text;mso-width-percent:0;mso-height-percent:0;mso-width-relative:margin;mso-height-relative:margin" from="64.8pt,.6pt" to="387.95pt,.6pt" o:gfxdata="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" strokecolor="black [3040]"/>
             </w:pict>
           </mc:Fallback>
         </mc:AlternateContent>
@@ -152,6 +163,8 @@
           <w:lang w:val="en-US"/>
         </w:rPr>
       </w:pPr>
+      <w:bookmarkStart w:id="0" w:name="_GoBack"/>
+      <w:bookmarkEnd w:id="0"/>
     </w:p>
     <w:p>
       <w:pPr>
@@ -206,9 +219,25 @@
           <w:szCs w:val="24"/>
           <w:lang w:val="en-US"/>
         </w:rPr>
-        <w:t>T</w:t>
-      </w:r>
-      <w:r>
+        <w:t>Techniques and resources:</w:t>
+      </w:r>
+    </w:p>
+    <w:p>
+      <w:pPr>
+        <w:rPr>
+          <w:lang w:val="en-US"/>
+        </w:rPr>
+      </w:pPr>
+    </w:p>
+    <w:p>
+      <w:pPr>
+        <w:rPr>
+          <w:lang w:val="en-US"/>
+        </w:rPr>
+      </w:pPr>
+    </w:p>
+    <w:p>
+      <w:pPr>
         <w:rPr>
           <w:b/>
           <w:bCs/>
@@ -216,8 +245,7 @@
           <w:szCs w:val="24"/>
           <w:lang w:val="en-US"/>
         </w:rPr>
-        <w:t>echniques and resources</w:t>
-      </w:r>
+      </w:pPr>
       <w:r>
         <w:rPr>
           <w:b/>
@@ -226,41 +254,6 @@
           <w:szCs w:val="24"/>
           <w:lang w:val="en-US"/>
         </w:rPr>
-        <w:t>:</w:t>
-      </w:r>
-    </w:p>
-    <w:p>
-      <w:pPr>
-        <w:rPr>
-          <w:lang w:val="en-US"/>
-        </w:rPr>
-      </w:pPr>
-    </w:p>
-    <w:p>
-      <w:pPr>
-        <w:rPr>
-          <w:lang w:val="en-US"/>
-        </w:rPr>
-      </w:pPr>
-    </w:p>
-    <w:p>
-      <w:pPr>
-        <w:rPr>
-          <w:b/>
-          <w:bCs/>
-          <w:sz w:val="24"/>
-          <w:szCs w:val="24"/>
-          <w:lang w:val="en-US"/>
-        </w:rPr>
-      </w:pPr>
-      <w:r>
-        <w:rPr>
-          <w:b/>
-          <w:bCs/>
-          <w:sz w:val="24"/>
-          <w:szCs w:val="24"/>
-          <w:lang w:val="en-US"/>
-        </w:rPr>
         <w:t>Results analysis</w:t>
       </w:r>
     </w:p>
@@ -277,8 +270,6 @@
           <w:lang w:val="en-US"/>
         </w:rPr>
       </w:pPr>
-      <w:bookmarkStart w:id="0" w:name="_GoBack"/>
-      <w:bookmarkEnd w:id="0"/>
     </w:p>
     <w:sectPr>
       <w:headerReference w:type="default" r:id="rId7"/>
@@ -331,7 +322,7 @@
     <w:sdtContent>
       <w:p>
         <w:pPr>
-          <w:pStyle w:val="Fuzeile"/>
+          <w:pStyle w:val="Footer"/>
           <w:jc w:val="center"/>
         </w:pPr>
         <w:r>
@@ -387,7 +378,7 @@
 <w:hdr xmlns:wpc="http://schemas.microsoft.com/office/word/2010/wordprocessingCanvas" xmlns:cx="http://schemas.microsoft.com/office/drawing/2014/chartex" xmlns:cx1="http://schemas.microsoft.com/office/drawing/2015/9/8/chartex" xmlns:cx2="http://schemas.microsoft.com/office/drawing/2015/10/21/chartex" xmlns:cx3="http://schemas.microsoft.com/office/drawing/2016/5/9/chartex" xmlns:cx4="http://schemas.microsoft.com/office/drawing/2016/5/10/chartex" xmlns:cx5="http://schemas.microsoft.com/office/drawing/2016/5/11/chartex" xmlns:cx6="http://schemas.microsoft.com/office/drawing/2016/5/12/chartex" xmlns:cx7="http://schemas.microsoft.com/office/drawing/2016/5/13/chartex" xmlns:cx8="http://schemas.microsoft.com/office/drawing/2016/5/14/chartex" xmlns:mc="http://schemas.openxmlformats.org/markup-compatibility/2006" xmlns:aink="http://schemas.microsoft.com/office/drawing/2016/ink" xmlns:am3d="http://schemas.microsoft.com/office/drawing/2017/model3d" xmlns:o="urn:schemas-microsoft-com:office:office" xmlns:r="http://schemas.openxmlformats.org/officeDocument/2006/relationships" xmlns:m="http://schemas.openxmlformats.org/officeDocument/2006/math" xmlns:v="urn:schemas-microsoft-com:vml" xmlns:wp14="http://schemas.microsoft.com/office/word/2010/wordprocessingDrawing" xmlns:wp="http://schemas.openxmlformats.org/drawingml/2006/wordprocessingDrawing" xmlns:w10="urn:schemas-microsoft-com:office:word" xmlns:w="http://schemas.openxmlformats.org/wordprocessingml/2006/main" xmlns:w14="http://schemas.microsoft.com/office/word/2010/wordml" xmlns:w15="http://schemas.microsoft.com/office/word/2012/wordml" xmlns:w16cid="http://schemas.microsoft.com/office/word/2016/wordml/cid" xmlns:w16se="http://schemas.microsoft.com/office/word/2015/wordml/symex" xmlns:wpg="http://schemas.microsoft.com/office/word/2010/wordprocessingGroup" xmlns:wpi="http://schemas.microsoft.com/office/word/2010/wordprocessingInk" xmlns:wne="http://schemas.microsoft.com/office/word/2006/wordml" xmlns:wps="http://schemas.microsoft.com/office/word/2010/wordprocessingShape" mc:Ignorable="w14 w15 w16se w16cid wp14">
   <w:p>
     <w:pPr>
-      <w:pStyle w:val="Kopfzeile"/>
+      <w:pStyle w:val="Header"/>
       <w:jc w:val="center"/>
       <w:rPr>
         <w:lang w:val="en-US"/>
@@ -811,17 +802,17 @@
     <w:lsdException w:name="Smart Link" w:semiHidden="1" w:unhideWhenUsed="1"/>
     <w:lsdException w:name="Smart Link Error" w:semiHidden="1" w:unhideWhenUsed="1"/>
   </w:latentStyles>
-  <w:style w:type="paragraph" w:default="1" w:styleId="Standard">
+  <w:style w:type="paragraph" w:default="1" w:styleId="Normal">
     <w:name w:val="Normal"/>
     <w:qFormat/>
   </w:style>
-  <w:style w:type="character" w:default="1" w:styleId="Absatz-Standardschriftart">
+  <w:style w:type="character" w:default="1" w:styleId="DefaultParagraphFont">
     <w:name w:val="Default Paragraph Font"/>
     <w:uiPriority w:val="1"/>
     <w:semiHidden/>
     <w:unhideWhenUsed/>
   </w:style>
-  <w:style w:type="table" w:default="1" w:styleId="NormaleTabelle">
+  <w:style w:type="table" w:default="1" w:styleId="TableNormal">
     <w:name w:val="Normal Table"/>
     <w:uiPriority w:val="99"/>
     <w:semiHidden/>
@@ -836,16 +827,16 @@
       </w:tblCellMar>
     </w:tblPr>
   </w:style>
-  <w:style w:type="numbering" w:default="1" w:styleId="KeineListe">
+  <w:style w:type="numbering" w:default="1" w:styleId="NoList">
     <w:name w:val="No List"/>
     <w:uiPriority w:val="99"/>
     <w:semiHidden/>
     <w:unhideWhenUsed/>
   </w:style>
-  <w:style w:type="paragraph" w:styleId="Kopfzeile">
+  <w:style w:type="paragraph" w:styleId="Header">
     <w:name w:val="header"/>
-    <w:basedOn w:val="Standard"/>
-    <w:link w:val="KopfzeileZchn"/>
+    <w:basedOn w:val="Normal"/>
+    <w:link w:val="HeaderChar"/>
     <w:uiPriority w:val="99"/>
     <w:unhideWhenUsed/>
     <w:rsid w:val="007D0550"/>
@@ -857,17 +848,17 @@
       <w:spacing w:after="0" w:line="240" w:lineRule="auto"/>
     </w:pPr>
   </w:style>
-  <w:style w:type="character" w:customStyle="1" w:styleId="KopfzeileZchn">
-    <w:name w:val="Kopfzeile Zchn"/>
-    <w:basedOn w:val="Absatz-Standardschriftart"/>
-    <w:link w:val="Kopfzeile"/>
+  <w:style w:type="character" w:customStyle="1" w:styleId="HeaderChar">
+    <w:name w:val="Header Char"/>
+    <w:basedOn w:val="DefaultParagraphFont"/>
+    <w:link w:val="Header"/>
     <w:uiPriority w:val="99"/>
     <w:rsid w:val="007D0550"/>
   </w:style>
-  <w:style w:type="paragraph" w:styleId="Fuzeile">
+  <w:style w:type="paragraph" w:styleId="Footer">
     <w:name w:val="footer"/>
-    <w:basedOn w:val="Standard"/>
-    <w:link w:val="FuzeileZchn"/>
+    <w:basedOn w:val="Normal"/>
+    <w:link w:val="FooterChar"/>
     <w:uiPriority w:val="99"/>
     <w:unhideWhenUsed/>
     <w:rsid w:val="007D0550"/>
@@ -879,10 +870,10 @@
       <w:spacing w:after="0" w:line="240" w:lineRule="auto"/>
     </w:pPr>
   </w:style>
-  <w:style w:type="character" w:customStyle="1" w:styleId="FuzeileZchn">
-    <w:name w:val="Fußzeile Zchn"/>
-    <w:basedOn w:val="Absatz-Standardschriftart"/>
-    <w:link w:val="Fuzeile"/>
+  <w:style w:type="character" w:customStyle="1" w:styleId="FooterChar">
+    <w:name w:val="Footer Char"/>
+    <w:basedOn w:val="DefaultParagraphFont"/>
+    <w:link w:val="Footer"/>
     <w:uiPriority w:val="99"/>
     <w:rsid w:val="007D0550"/>
   </w:style>
@@ -1179,7 +1170,7 @@
 </file>
 
 <file path=customXml/itemProps1.xml><?xml version="1.0" encoding="utf-8"?>
-<ds:datastoreItem xmlns:ds="http://schemas.openxmlformats.org/officeDocument/2006/customXml" ds:itemID="{E65BF2DC-5147-40FD-A161-8D9AEF0B50C7}">
+<ds:datastoreItem xmlns:ds="http://schemas.openxmlformats.org/officeDocument/2006/customXml" ds:itemID="{5BCC9B5C-2A97-4E63-9384-104B227B7AE6}">
   <ds:schemaRefs>
     <ds:schemaRef ds:uri="http://schemas.openxmlformats.org/officeDocument/2006/bibliography"/>
   </ds:schemaRefs>

</xml_diff>